<commit_message>
Added the solution to the Packaging Figures problem
</commit_message>
<xml_diff>
--- a/[in-progress]Problem-9-Road-Rage/Road-Rage-EN.docx
+++ b/[in-progress]Problem-9-Road-Rage/Road-Rage-EN.docx
@@ -16,31 +16,133 @@
         <w:t xml:space="preserve"> – </w:t>
       </w:r>
       <w:r>
-        <w:t>Road Rage</w:t>
-      </w:r>
+        <w:t>Fast and Furious</w:t>
+      </w:r>
+      <w:bookmarkStart w:id="0" w:name="_GoBack"/>
+      <w:bookmarkEnd w:id="0"/>
     </w:p>
     <w:p>
       <w:r>
-        <w:t xml:space="preserve">You are given some records from </w:t>
+        <w:t xml:space="preserve">You are given </w:t>
       </w:r>
       <w:r>
         <w:rPr>
           <w:b/>
         </w:rPr>
-        <w:t>security cameras</w:t>
-      </w:r>
-      <w:r>
-        <w:t xml:space="preserve"> on the road. Each camera keeps track of the time when some vehicle passes through its field of view. Find if any vehicles are speeding.</w:t>
-      </w:r>
-      <w:r>
-        <w:t xml:space="preserve"> A car is speeding if its average speed between two neighbour</w:t>
-      </w:r>
-      <w:bookmarkStart w:id="0" w:name="_GoBack"/>
-      <w:bookmarkEnd w:id="0"/>
-      <w:r>
-        <w:t xml:space="preserve"> cameras is at least 5% above the speed limit.</w:t>
+        <w:t xml:space="preserve">records from </w:t>
+      </w:r>
+      <w:r>
+        <w:rPr>
+          <w:b/>
+        </w:rPr>
+        <w:t>traffic</w:t>
+      </w:r>
+      <w:r>
+        <w:rPr>
+          <w:b/>
+        </w:rPr>
+        <w:t xml:space="preserve"> cameras</w:t>
+      </w:r>
+      <w:r>
+        <w:t xml:space="preserve"> on the road. For each pair of cameras, you are given the distance and the speed limit </w:t>
+      </w:r>
+      <w:r>
+        <w:t>between them</w:t>
+      </w:r>
+      <w:r>
+        <w:t xml:space="preserve">. Each camera takes photos of car license plate numbers and </w:t>
+      </w:r>
+      <w:r>
+        <w:rPr>
+          <w:b/>
+        </w:rPr>
+        <w:t>reports the numbers and the time of observation</w:t>
+      </w:r>
+      <w:r>
+        <w:t>. Find which cars are speeding.</w:t>
       </w:r>
     </w:p>
+    <w:p>
+      <w:r>
+        <w:t xml:space="preserve">A car travelling between </w:t>
+      </w:r>
+      <w:r>
+        <w:t xml:space="preserve">two arbitrary </w:t>
+      </w:r>
+      <w:r>
+        <w:t xml:space="preserve">points </w:t>
+      </w:r>
+      <w:r>
+        <w:rPr>
+          <w:rFonts w:ascii="Consolas" w:hAnsi="Consolas"/>
+          <w:b/>
+        </w:rPr>
+        <w:t>A</w:t>
+      </w:r>
+      <w:r>
+        <w:t xml:space="preserve"> and </w:t>
+      </w:r>
+      <w:r>
+        <w:rPr>
+          <w:rFonts w:ascii="Consolas" w:hAnsi="Consolas"/>
+          <w:b/>
+        </w:rPr>
+        <w:t>B</w:t>
+      </w:r>
+      <w:r>
+        <w:t xml:space="preserve"> on the road is speeding if its average speed is greater than the speed limit </w:t>
+      </w:r>
+      <w:r>
+        <w:t>between these points</w:t>
+      </w:r>
+      <w:r>
+        <w:t>. The average speed is calculated as follows:</w:t>
+      </w:r>
+    </w:p>
+    <w:p>
+      <w:pPr>
+        <w:rPr>
+          <w:rFonts w:eastAsiaTheme="minorEastAsia"/>
+        </w:rPr>
+      </w:pPr>
+      <m:oMathPara>
+        <m:oMath>
+          <m:r>
+            <w:rPr>
+              <w:rFonts w:ascii="Cambria Math" w:hAnsi="Cambria Math"/>
+            </w:rPr>
+            <m:t>average speed=</m:t>
+          </m:r>
+          <m:f>
+            <m:fPr>
+              <m:ctrlPr>
+                <w:rPr>
+                  <w:rFonts w:ascii="Cambria Math" w:hAnsi="Cambria Math"/>
+                  <w:i/>
+                </w:rPr>
+              </m:ctrlPr>
+            </m:fPr>
+            <m:num>
+              <m:r>
+                <w:rPr>
+                  <w:rFonts w:ascii="Cambria Math" w:hAnsi="Cambria Math"/>
+                </w:rPr>
+                <m:t>travel distance</m:t>
+              </m:r>
+            </m:num>
+            <m:den>
+              <m:r>
+                <w:rPr>
+                  <w:rFonts w:ascii="Cambria Math" w:hAnsi="Cambria Math"/>
+                </w:rPr>
+                <m:t>time</m:t>
+              </m:r>
+            </m:den>
+          </m:f>
+        </m:oMath>
+      </m:oMathPara>
+    </w:p>
+    <w:p/>
     <w:p>
       <w:pPr>
         <w:pStyle w:val="Heading2"/>
@@ -167,7 +269,38 @@
         </w:rPr>
       </w:pPr>
       <w:r>
-        <w:t>The next few lines contain some camera records. Each record consist of a license plate number, a single space and a time in 24-hour format. The license plate numbers contain only letters and digits. Example:</w:t>
+        <w:t xml:space="preserve">The next few lines contain some camera records. Each record consist of </w:t>
+      </w:r>
+      <w:r>
+        <w:t xml:space="preserve">a camera name, a license plate number </w:t>
+      </w:r>
+      <w:r>
+        <w:t>and a time in 24-hour format</w:t>
+      </w:r>
+      <w:r>
+        <w:t xml:space="preserve"> (</w:t>
+      </w:r>
+      <w:r>
+        <w:rPr>
+          <w:rFonts w:ascii="Consolas" w:hAnsi="Consolas"/>
+          <w:b/>
+        </w:rPr>
+        <w:t>hh:mm:ss</w:t>
+      </w:r>
+      <w:r>
+        <w:t>), separated by spaces</w:t>
+      </w:r>
+      <w:r>
+        <w:t xml:space="preserve">. The license plate numbers contain </w:t>
+      </w:r>
+      <w:r>
+        <w:rPr>
+          <w:b/>
+        </w:rPr>
+        <w:t>only letters and digits</w:t>
+      </w:r>
+      <w:r>
+        <w:t>. Example:</w:t>
       </w:r>
     </w:p>
     <w:p>
@@ -183,6 +316,13 @@
           <w:rFonts w:ascii="Consolas" w:hAnsi="Consolas"/>
           <w:b/>
         </w:rPr>
+        <w:t xml:space="preserve">CameraA </w:t>
+      </w:r>
+      <w:r>
+        <w:rPr>
+          <w:rFonts w:ascii="Consolas" w:hAnsi="Consolas"/>
+          <w:b/>
+        </w:rPr>
         <w:t>CA1111AA 12:56:12</w:t>
       </w:r>
     </w:p>
@@ -217,6 +357,14 @@
     </w:p>
     <w:p>
       <w:pPr>
+        <w:pStyle w:val="Heading2"/>
+      </w:pPr>
+      <w:r>
+        <w:t>Output</w:t>
+      </w:r>
+    </w:p>
+    <w:p>
+      <w:pPr>
         <w:pStyle w:val="ListParagraph"/>
         <w:numPr>
           <w:ilvl w:val="0"/>
@@ -224,33 +372,10 @@
         </w:numPr>
       </w:pPr>
       <w:r>
-        <w:t>All license plates are valid. There is no need to check this explicitly.</w:t>
-      </w:r>
-    </w:p>
-    <w:p>
-      <w:pPr>
-        <w:pStyle w:val="Heading2"/>
-      </w:pPr>
-      <w:r>
-        <w:t>Output</w:t>
-      </w:r>
-    </w:p>
-    <w:p>
-      <w:pPr>
-        <w:pStyle w:val="ListParagraph"/>
-        <w:numPr>
-          <w:ilvl w:val="0"/>
-          <w:numId w:val="9"/>
-        </w:numPr>
-      </w:pPr>
-      <w:r>
-        <w:t>Print</w:t>
-      </w:r>
-      <w:r>
-        <w:t xml:space="preserve"> </w:t>
-      </w:r>
-      <w:r>
-        <w:t>all speeding vehicles in order of recording. For each vehicle, print its license plate, the first and second camera which caught it speeding, the average speed and the percentage above speed limit. Round the average speed and percentage to two places after the decimal point. Example:</w:t>
+        <w:t>Print the license plate numbers of all speeding cars in alphabetical order, separated by new lines.</w:t>
+      </w:r>
+      <w:r>
+        <w:t xml:space="preserve"> Example:</w:t>
       </w:r>
     </w:p>
     <w:p>
@@ -266,7 +391,23 @@
           <w:rFonts w:ascii="Consolas" w:hAnsi="Consolas"/>
           <w:b/>
         </w:rPr>
-        <w:t>CA1111AA CameraA CameraB 56.30 13%</w:t>
+        <w:t>CA1111AA</w:t>
+      </w:r>
+      <w:r>
+        <w:rPr>
+          <w:rFonts w:ascii="Consolas" w:hAnsi="Consolas"/>
+          <w:b/>
+        </w:rPr>
+        <w:br/>
+        <w:t>CA1212BB</w:t>
+      </w:r>
+      <w:r>
+        <w:rPr>
+          <w:rFonts w:ascii="Consolas" w:hAnsi="Consolas"/>
+          <w:b/>
+        </w:rPr>
+        <w:br/>
+        <w:t>CHY0L042</w:t>
       </w:r>
     </w:p>
     <w:p>
@@ -288,7 +429,13 @@
         <w:jc w:val="both"/>
       </w:pPr>
       <w:r>
-        <w:t>The distances and speed limits are 32-bit floating point numbers.</w:t>
+        <w:t>The distances and speed limits are 32-bit floating point numbers</w:t>
+      </w:r>
+      <w:r>
+        <w:t xml:space="preserve"> with at most two digits after the decimal point</w:t>
+      </w:r>
+      <w:r>
+        <w:t>.</w:t>
       </w:r>
     </w:p>
     <w:p>
@@ -349,7 +496,6 @@
     </w:p>
     <w:p>
       <w:pPr>
-        <w:pStyle w:val="ListParagraph"/>
         <w:numPr>
           <w:ilvl w:val="0"/>
           <w:numId w:val="10"/>
@@ -358,19 +504,6 @@
         <w:jc w:val="both"/>
       </w:pPr>
       <w:r>
-        <w:t>There will be only one pair of cameras in a single segment of the map (i.e., the camera pairs are unique).</w:t>
-      </w:r>
-    </w:p>
-    <w:p>
-      <w:pPr>
-        <w:numPr>
-          <w:ilvl w:val="0"/>
-          <w:numId w:val="10"/>
-        </w:numPr>
-        <w:spacing w:before="0" w:after="0" w:line="240" w:lineRule="auto"/>
-        <w:jc w:val="both"/>
-      </w:pPr>
-      <w:r>
         <w:rPr>
           <w:lang w:eastAsia="ja-JP"/>
         </w:rPr>
@@ -442,18 +575,6 @@
       </w:pPr>
       <w:r>
         <w:t>Sample Input and Output</w:t>
-      </w:r>
-      <w:r>
-        <w:rPr>
-          <w:color w:val="FF0000"/>
-        </w:rPr>
-        <w:t xml:space="preserve"> </w:t>
-      </w:r>
-      <w:r>
-        <w:rPr>
-          <w:color w:val="FF0000"/>
-        </w:rPr>
-        <w:t>TODO</w:t>
       </w:r>
     </w:p>
     <w:tbl>
@@ -610,21 +731,8 @@
               <w:rPr>
                 <w:rFonts w:ascii="Consolas" w:eastAsia="Calibri" w:hAnsi="Consolas" w:cs="Times New Roman"/>
               </w:rPr>
-              <w:t xml:space="preserve">Varna </w:t>
-            </w:r>
-            <w:proofErr w:type="spellStart"/>
-            <w:r>
-              <w:rPr>
-                <w:rFonts w:ascii="Consolas" w:eastAsia="Calibri" w:hAnsi="Consolas" w:cs="Times New Roman"/>
-              </w:rPr>
-              <w:t>Burgas</w:t>
-            </w:r>
-            <w:proofErr w:type="spellEnd"/>
-            <w:r>
-              <w:rPr>
-                <w:rFonts w:ascii="Consolas" w:eastAsia="Calibri" w:hAnsi="Consolas" w:cs="Times New Roman"/>
-              </w:rPr>
-              <w:t xml:space="preserve"> </w:t>
+              <w:lastRenderedPageBreak/>
+              <w:t xml:space="preserve">Varna Burgas </w:t>
             </w:r>
             <w:r>
               <w:rPr>
@@ -646,19 +754,11 @@
                 <w:rFonts w:ascii="Consolas" w:eastAsia="Calibri" w:hAnsi="Consolas" w:cs="Times New Roman"/>
               </w:rPr>
             </w:pPr>
-            <w:proofErr w:type="spellStart"/>
             <w:r>
               <w:rPr>
                 <w:rFonts w:ascii="Consolas" w:eastAsia="Calibri" w:hAnsi="Consolas" w:cs="Times New Roman"/>
               </w:rPr>
-              <w:t>Burgas</w:t>
-            </w:r>
-            <w:proofErr w:type="spellEnd"/>
-            <w:r>
-              <w:rPr>
-                <w:rFonts w:ascii="Consolas" w:eastAsia="Calibri" w:hAnsi="Consolas" w:cs="Times New Roman"/>
-              </w:rPr>
-              <w:t xml:space="preserve"> Plovdiv 252.9 42</w:t>
+              <w:t>Burgas Plovdiv 252.9 42</w:t>
             </w:r>
           </w:p>
           <w:p>
@@ -720,21 +820,7 @@
               <w:rPr>
                 <w:rFonts w:ascii="Consolas" w:eastAsia="Calibri" w:hAnsi="Consolas" w:cs="Times New Roman"/>
               </w:rPr>
-              <w:t xml:space="preserve">CA1234AC </w:t>
-            </w:r>
-            <w:proofErr w:type="spellStart"/>
-            <w:r>
-              <w:rPr>
-                <w:rFonts w:ascii="Consolas" w:eastAsia="Calibri" w:hAnsi="Consolas" w:cs="Times New Roman"/>
-              </w:rPr>
-              <w:t>Burgas</w:t>
-            </w:r>
-            <w:proofErr w:type="spellEnd"/>
-            <w:r>
-              <w:rPr>
-                <w:rFonts w:ascii="Consolas" w:eastAsia="Calibri" w:hAnsi="Consolas" w:cs="Times New Roman"/>
-              </w:rPr>
-              <w:t xml:space="preserve"> 17:52:40</w:t>
+              <w:t>CA1234AC Burgas 17:52:40</w:t>
             </w:r>
           </w:p>
           <w:p>
@@ -748,7 +834,6 @@
               <w:rPr>
                 <w:rFonts w:ascii="Consolas" w:eastAsia="Calibri" w:hAnsi="Consolas" w:cs="Times New Roman"/>
               </w:rPr>
-              <w:lastRenderedPageBreak/>
               <w:t>End</w:t>
             </w:r>
           </w:p>
@@ -769,21 +854,7 @@
                 <w:rFonts w:ascii="Consolas" w:eastAsia="Calibri" w:hAnsi="Consolas" w:cs="Times New Roman"/>
               </w:rPr>
               <w:lastRenderedPageBreak/>
-              <w:t xml:space="preserve">CA1234AC Plovdiv </w:t>
-            </w:r>
-            <w:proofErr w:type="spellStart"/>
-            <w:r>
-              <w:rPr>
-                <w:rFonts w:ascii="Consolas" w:eastAsia="Calibri" w:hAnsi="Consolas" w:cs="Times New Roman"/>
-              </w:rPr>
-              <w:t>Burgas</w:t>
-            </w:r>
-            <w:proofErr w:type="spellEnd"/>
-            <w:r>
-              <w:rPr>
-                <w:rFonts w:ascii="Consolas" w:eastAsia="Calibri" w:hAnsi="Consolas" w:cs="Times New Roman"/>
-              </w:rPr>
-              <w:t xml:space="preserve"> 48.56 15.62%</w:t>
+              <w:t>CA1234AC Plovdiv Burgas 48.56 15.62%</w:t>
             </w:r>
           </w:p>
         </w:tc>
@@ -5007,7 +5078,7 @@
 </file>
 
 <file path=customXml/itemProps1.xml><?xml version="1.0" encoding="utf-8"?>
-<ds:datastoreItem xmlns:ds="http://schemas.openxmlformats.org/officeDocument/2006/customXml" ds:itemID="{DCD7476F-01CB-4FFA-8A1E-FF994010822F}">
+<ds:datastoreItem xmlns:ds="http://schemas.openxmlformats.org/officeDocument/2006/customXml" ds:itemID="{DC3971D9-EE2F-4726-8195-1795D0BE34A4}">
   <ds:schemaRefs>
     <ds:schemaRef ds:uri="http://schemas.openxmlformats.org/officeDocument/2006/bibliography"/>
   </ds:schemaRefs>

</xml_diff>